<commit_message>
Sprint 2 - Dokumentation
</commit_message>
<xml_diff>
--- a/Kravspecification.docx
+++ b/Kravspecification.docx
@@ -254,7 +254,35 @@
         <w:t>Som användare vill jag kunna spara min slutliga mall för att kunna komma tillbaka till den vid ett senare tillfälle</w:t>
       </w:r>
     </w:p>
-    <w:p/>
+    <w:p>
+      <w:pPr>
+        <w:pStyle w:val="Rubrik4"/>
+      </w:pPr>
+      <w:r>
+        <w:t>Scenario: Logga in</w:t>
+      </w:r>
+    </w:p>
+    <w:p>
+      <w:pPr>
+        <w:pStyle w:val="Rubrik4"/>
+      </w:pPr>
+      <w:r>
+        <w:t>Scenario: Spara mall</w:t>
+      </w:r>
+    </w:p>
+    <w:p>
+      <w:pPr>
+        <w:pStyle w:val="Rubrik4"/>
+      </w:pPr>
+      <w:r>
+        <w:t>Scenario: Öppna tidigare sparad mall</w:t>
+      </w:r>
+    </w:p>
+    <w:p>
+      <w:pPr>
+        <w:pStyle w:val="Rubrik2"/>
+      </w:pPr>
+    </w:p>
     <w:p>
       <w:pPr>
         <w:pStyle w:val="Rubrik2"/>
@@ -564,11 +592,23 @@
     </w:p>
     <w:p>
       <w:pPr>
+        <w:rPr>
+          <w:rFonts w:asciiTheme="majorHAnsi" w:eastAsiaTheme="majorEastAsia" w:hAnsiTheme="majorHAnsi" w:cstheme="majorBidi"/>
+          <w:color w:val="2E74B5" w:themeColor="accent1" w:themeShade="BF"/>
+          <w:sz w:val="26"/>
+          <w:szCs w:val="26"/>
+        </w:rPr>
+      </w:pPr>
+      <w:r>
+        <w:br w:type="page"/>
+      </w:r>
+    </w:p>
+    <w:p>
+      <w:pPr>
         <w:pStyle w:val="Rubrik2"/>
       </w:pPr>
-      <w:bookmarkStart w:id="0" w:name="_GoBack"/>
-      <w:bookmarkEnd w:id="0"/>
-      <w:r>
+      <w:r>
+        <w:lastRenderedPageBreak/>
         <w:t xml:space="preserve">BK2 </w:t>
       </w:r>
       <w:r>
@@ -687,7 +727,6 @@
     </w:p>
     <w:p>
       <w:r>
-        <w:lastRenderedPageBreak/>
         <w:t>Och visas som resultat</w:t>
       </w:r>
     </w:p>
@@ -788,9 +827,23 @@
     </w:p>
     <w:p>
       <w:pPr>
+        <w:rPr>
+          <w:rFonts w:asciiTheme="majorHAnsi" w:eastAsiaTheme="majorEastAsia" w:hAnsiTheme="majorHAnsi" w:cstheme="majorBidi"/>
+          <w:color w:val="2E74B5" w:themeColor="accent1" w:themeShade="BF"/>
+          <w:sz w:val="26"/>
+          <w:szCs w:val="26"/>
+        </w:rPr>
+      </w:pPr>
+      <w:r>
+        <w:br w:type="page"/>
+      </w:r>
+    </w:p>
+    <w:p>
+      <w:pPr>
         <w:pStyle w:val="Rubrik2"/>
       </w:pPr>
       <w:r>
+        <w:lastRenderedPageBreak/>
         <w:t xml:space="preserve">BK3 Ändra </w:t>
       </w:r>
       <w:proofErr w:type="spellStart"/>
@@ -824,6 +877,9 @@
       </w:r>
     </w:p>
     <w:p>
+      <w:pPr>
+        <w:pStyle w:val="Rubrik4"/>
+      </w:pPr>
       <w:r>
         <w:t>Scenario: Ändra värde</w:t>
       </w:r>
@@ -858,10 +914,89 @@
     </w:p>
     <w:p>
       <w:pPr>
+        <w:pStyle w:val="Rubrik4"/>
+      </w:pPr>
+      <w:r>
+        <w:t xml:space="preserve">BK3.2 Lägga till </w:t>
+      </w:r>
+      <w:proofErr w:type="spellStart"/>
+      <w:r>
+        <w:t>css</w:t>
+      </w:r>
+      <w:proofErr w:type="spellEnd"/>
+      <w:r>
+        <w:t>-attribut</w:t>
+      </w:r>
+    </w:p>
+    <w:p>
+      <w:pPr>
+        <w:pStyle w:val="Rubrik4"/>
+      </w:pPr>
+      <w:r>
+        <w:t xml:space="preserve">Scenario: Nytt </w:t>
+      </w:r>
+      <w:proofErr w:type="spellStart"/>
+      <w:r>
+        <w:t>css</w:t>
+      </w:r>
+      <w:proofErr w:type="spellEnd"/>
+      <w:r>
+        <w:t>-attribut</w:t>
+      </w:r>
+    </w:p>
+    <w:p>
+      <w:r>
+        <w:t>Givet att experimenteditorn är laddad</w:t>
+      </w:r>
+    </w:p>
+    <w:p>
+      <w:r>
+        <w:t xml:space="preserve">När användaren skriver in ett nytt </w:t>
+      </w:r>
+      <w:proofErr w:type="spellStart"/>
+      <w:r>
+        <w:t>css</w:t>
+      </w:r>
+      <w:proofErr w:type="spellEnd"/>
+      <w:r>
+        <w:t>-attribut</w:t>
+      </w:r>
+    </w:p>
+    <w:p>
+      <w:r>
+        <w:t xml:space="preserve">Och ett värde på attributet i </w:t>
+      </w:r>
+      <w:proofErr w:type="spellStart"/>
+      <w:r>
+        <w:t>css</w:t>
+      </w:r>
+      <w:proofErr w:type="spellEnd"/>
+      <w:r>
+        <w:t>-koden</w:t>
+      </w:r>
+    </w:p>
+    <w:p>
+      <w:r>
+        <w:t xml:space="preserve">Så uppdateras resultatet </w:t>
+      </w:r>
+    </w:p>
+    <w:p>
+      <w:r>
+        <w:t>Och det attributet är med i resultatet</w:t>
+      </w:r>
+    </w:p>
+    <w:p>
+      <w:r>
+        <w:t>Och värdet på attributet är med i resultatet</w:t>
+      </w:r>
+    </w:p>
+    <w:p/>
+    <w:p>
+      <w:pPr>
         <w:pStyle w:val="Rubrik3"/>
       </w:pPr>
       <w:r>
-        <w:t xml:space="preserve">BK3.2 Lägga till </w:t>
+        <w:t xml:space="preserve">BK3.3 Ta bort </w:t>
       </w:r>
       <w:proofErr w:type="spellStart"/>
       <w:r>
@@ -873,8 +1008,11 @@
       </w:r>
     </w:p>
     <w:p>
-      <w:r>
-        <w:t xml:space="preserve">Scenario: Nytt </w:t>
+      <w:pPr>
+        <w:pStyle w:val="Rubrik4"/>
+      </w:pPr>
+      <w:r>
+        <w:t xml:space="preserve">Scenario: Ta bort </w:t>
       </w:r>
       <w:proofErr w:type="spellStart"/>
       <w:r>
@@ -892,7 +1030,7 @@
     </w:p>
     <w:p>
       <w:r>
-        <w:t xml:space="preserve">När användaren skriver in ett nytt </w:t>
+        <w:t xml:space="preserve">När användaren väljer att ta bort ett </w:t>
       </w:r>
       <w:proofErr w:type="spellStart"/>
       <w:r>
@@ -905,115 +1043,188 @@
     </w:p>
     <w:p>
       <w:r>
-        <w:t xml:space="preserve">Och ett värde på attributet i </w:t>
-      </w:r>
-      <w:proofErr w:type="spellStart"/>
-      <w:r>
-        <w:t>css</w:t>
-      </w:r>
-      <w:proofErr w:type="spellEnd"/>
-      <w:r>
-        <w:t>-koden</w:t>
-      </w:r>
-    </w:p>
-    <w:p>
-      <w:r>
         <w:t xml:space="preserve">Så uppdateras resultatet </w:t>
       </w:r>
     </w:p>
     <w:p>
       <w:r>
-        <w:t>Och det attributet är med i resultatet</w:t>
-      </w:r>
-    </w:p>
-    <w:p>
-      <w:r>
-        <w:t>Och värdet på attributet är med i resultatet</w:t>
-      </w:r>
-    </w:p>
-    <w:p/>
-    <w:p>
-      <w:pPr>
-        <w:pStyle w:val="Rubrik3"/>
-      </w:pPr>
-      <w:r>
-        <w:t xml:space="preserve">BK3.3 Ta bort </w:t>
-      </w:r>
-      <w:proofErr w:type="spellStart"/>
-      <w:r>
-        <w:t>css</w:t>
-      </w:r>
-      <w:proofErr w:type="spellEnd"/>
-      <w:r>
-        <w:t>-attribut</w:t>
-      </w:r>
-    </w:p>
-    <w:p>
-      <w:r>
-        <w:t xml:space="preserve">Scenario: Ta bort </w:t>
-      </w:r>
-      <w:proofErr w:type="spellStart"/>
-      <w:r>
-        <w:t>css</w:t>
-      </w:r>
-      <w:proofErr w:type="spellEnd"/>
-      <w:r>
-        <w:t>-attribut</w:t>
-      </w:r>
-    </w:p>
-    <w:p>
-      <w:r>
-        <w:t>Givet att experimenteditorn är laddad</w:t>
-      </w:r>
-    </w:p>
-    <w:p>
-      <w:r>
-        <w:t xml:space="preserve">När användaren väljer att ta bort ett </w:t>
-      </w:r>
-      <w:proofErr w:type="spellStart"/>
-      <w:r>
-        <w:t>css</w:t>
-      </w:r>
-      <w:proofErr w:type="spellEnd"/>
-      <w:r>
-        <w:t>-attribut</w:t>
-      </w:r>
-    </w:p>
-    <w:p>
+        <w:t>Och det borttagna attributet är inte med i resultatet</w:t>
+      </w:r>
+    </w:p>
+    <w:p>
+      <w:r>
+        <w:t>Och värdet på det borttagna attributet är inte med i resultatet</w:t>
+      </w:r>
+    </w:p>
+    <w:p>
+      <w:pPr>
+        <w:pStyle w:val="Rubrik2"/>
+      </w:pPr>
+    </w:p>
+    <w:p>
+      <w:pPr>
+        <w:rPr>
+          <w:rFonts w:asciiTheme="majorHAnsi" w:eastAsiaTheme="majorEastAsia" w:hAnsiTheme="majorHAnsi" w:cstheme="majorBidi"/>
+          <w:color w:val="2E74B5" w:themeColor="accent1" w:themeShade="BF"/>
+          <w:sz w:val="26"/>
+          <w:szCs w:val="26"/>
+        </w:rPr>
+      </w:pPr>
+      <w:r>
+        <w:br w:type="page"/>
+      </w:r>
+    </w:p>
+    <w:p>
+      <w:pPr>
+        <w:pStyle w:val="Rubrik2"/>
+      </w:pPr>
       <w:r>
         <w:lastRenderedPageBreak/>
-        <w:t xml:space="preserve">Så uppdateras resultatet </w:t>
-      </w:r>
-    </w:p>
-    <w:p>
-      <w:r>
-        <w:t>Och det borttagna attributet är inte med i resultatet</w:t>
-      </w:r>
-    </w:p>
-    <w:p>
-      <w:r>
-        <w:t>Och värdet på det borttagna attributet är inte med i resultatet</w:t>
-      </w:r>
-    </w:p>
-    <w:p>
-      <w:pPr>
-        <w:pStyle w:val="Rubrik2"/>
-      </w:pPr>
-    </w:p>
-    <w:p>
-      <w:pPr>
-        <w:pStyle w:val="Rubrik2"/>
-      </w:pPr>
-      <w:r>
         <w:t>BK4 Spara ändringar</w:t>
       </w:r>
     </w:p>
     <w:p>
       <w:r>
-        <w:t>Som användare vill jag kunna spara min slutliga mall för att kunna komma tillbaka till den vid ett senare tillfälle</w:t>
-      </w:r>
-    </w:p>
-    <w:p/>
+        <w:t>Som användare vill jag kunna spara min slutliga mall för att kunna komma till</w:t>
+      </w:r>
+      <w:bookmarkStart w:id="0" w:name="_GoBack"/>
+      <w:bookmarkEnd w:id="0"/>
+      <w:r>
+        <w:t>baka till den vid ett senare tillfälle</w:t>
+      </w:r>
+    </w:p>
+    <w:p>
+      <w:pPr>
+        <w:pStyle w:val="Rubrik4"/>
+      </w:pPr>
+      <w:r>
+        <w:t>Scenario: Logga in</w:t>
+      </w:r>
+    </w:p>
+    <w:p>
+      <w:r>
+        <w:t>När användaren väljer att logga in</w:t>
+      </w:r>
+    </w:p>
+    <w:p>
+      <w:r>
+        <w:t>Och fyller i användarnamn och lösenord</w:t>
+      </w:r>
+    </w:p>
+    <w:p>
+      <w:r>
+        <w:t xml:space="preserve">Så får användaren tillgång till </w:t>
+      </w:r>
+      <w:proofErr w:type="spellStart"/>
+      <w:r>
+        <w:t>Firebase</w:t>
+      </w:r>
+      <w:proofErr w:type="spellEnd"/>
+    </w:p>
+    <w:p>
+      <w:pPr>
+        <w:pStyle w:val="Rubrik4"/>
+      </w:pPr>
+      <w:r>
+        <w:t>Scenario:</w:t>
+      </w:r>
+      <w:r>
+        <w:t xml:space="preserve"> Spara mall</w:t>
+      </w:r>
+    </w:p>
+    <w:p>
+      <w:r>
+        <w:t xml:space="preserve">När användaren väljer att spara sina </w:t>
+      </w:r>
+      <w:proofErr w:type="spellStart"/>
+      <w:r>
+        <w:t>css</w:t>
+      </w:r>
+      <w:proofErr w:type="spellEnd"/>
+      <w:r>
+        <w:t>-förändringar</w:t>
+      </w:r>
+    </w:p>
+    <w:p>
+      <w:r>
+        <w:t>Och har loggat in</w:t>
+      </w:r>
+    </w:p>
+    <w:p>
+      <w:r>
+        <w:t xml:space="preserve">Så sparas de aktuella </w:t>
+      </w:r>
+      <w:proofErr w:type="spellStart"/>
+      <w:r>
+        <w:t>css</w:t>
+      </w:r>
+      <w:proofErr w:type="spellEnd"/>
+      <w:r>
+        <w:t xml:space="preserve">-inställningarna på användaren i </w:t>
+      </w:r>
+      <w:proofErr w:type="spellStart"/>
+      <w:r>
+        <w:t>Firebase</w:t>
+      </w:r>
+      <w:proofErr w:type="spellEnd"/>
+    </w:p>
+    <w:p>
+      <w:pPr>
+        <w:pStyle w:val="Rubrik4"/>
+      </w:pPr>
+      <w:r>
+        <w:t>Scenario:</w:t>
+      </w:r>
+      <w:r>
+        <w:t xml:space="preserve"> Öppna tidigare sparad mall</w:t>
+      </w:r>
+    </w:p>
+    <w:p>
+      <w:r>
+        <w:t>Givet att användaren tidigare sparat en mall</w:t>
+      </w:r>
+    </w:p>
+    <w:p>
+      <w:r>
+        <w:t>Och att användaren loggat in</w:t>
+      </w:r>
+    </w:p>
+    <w:p>
+      <w:r>
+        <w:t>När användaren väljer en av sina sparade mallar</w:t>
+      </w:r>
+    </w:p>
+    <w:p>
+      <w:r>
+        <w:t>Så öppnas den i experimenteditorn</w:t>
+      </w:r>
+    </w:p>
+    <w:p>
+      <w:r>
+        <w:t xml:space="preserve">Och </w:t>
+      </w:r>
+      <w:proofErr w:type="spellStart"/>
+      <w:r>
+        <w:t>css</w:t>
+      </w:r>
+      <w:proofErr w:type="spellEnd"/>
+      <w:r>
+        <w:t>-koden visas</w:t>
+      </w:r>
+    </w:p>
+    <w:p>
+      <w:r>
+        <w:t xml:space="preserve">Och </w:t>
+      </w:r>
+      <w:proofErr w:type="spellStart"/>
+      <w:r>
+        <w:t>css</w:t>
+      </w:r>
+      <w:proofErr w:type="spellEnd"/>
+      <w:r>
+        <w:t>-koden tillämpas på html-koden och syns i resultatet</w:t>
+      </w:r>
+    </w:p>
     <w:p>
       <w:pPr>
         <w:pStyle w:val="Rubrik2"/>

</xml_diff>

<commit_message>
Sprint 3 - Dokumentation
</commit_message>
<xml_diff>
--- a/Kravspecification.docx
+++ b/Kravspecification.docx
@@ -259,6 +259,14 @@
         <w:pStyle w:val="Rubrik4"/>
       </w:pPr>
       <w:r>
+        <w:t>Scenario: Skapa användare</w:t>
+      </w:r>
+    </w:p>
+    <w:p>
+      <w:pPr>
+        <w:pStyle w:val="Rubrik4"/>
+      </w:pPr>
+      <w:r>
         <w:t>Scenario: Logga in</w:t>
       </w:r>
     </w:p>
@@ -267,6 +275,14 @@
         <w:pStyle w:val="Rubrik4"/>
       </w:pPr>
       <w:r>
+        <w:t>Scenario: Logga ut</w:t>
+      </w:r>
+    </w:p>
+    <w:p>
+      <w:pPr>
+        <w:pStyle w:val="Rubrik4"/>
+      </w:pPr>
+      <w:r>
         <w:t>Scenario: Spara mall</w:t>
       </w:r>
     </w:p>
@@ -282,6 +298,8 @@
       <w:pPr>
         <w:pStyle w:val="Rubrik2"/>
       </w:pPr>
+      <w:bookmarkStart w:id="0" w:name="_GoBack"/>
+      <w:bookmarkEnd w:id="0"/>
     </w:p>
     <w:p>
       <w:pPr>
@@ -1085,12 +1103,35 @@
     </w:p>
     <w:p>
       <w:r>
-        <w:t>Som användare vill jag kunna spara min slutliga mall för att kunna komma till</w:t>
-      </w:r>
-      <w:bookmarkStart w:id="0" w:name="_GoBack"/>
-      <w:bookmarkEnd w:id="0"/>
-      <w:r>
-        <w:t>baka till den vid ett senare tillfälle</w:t>
+        <w:t>Som användare vill jag kunna spara min slutliga mall för att kunna komma tillbaka till den vid ett senare tillfälle</w:t>
+      </w:r>
+    </w:p>
+    <w:p>
+      <w:pPr>
+        <w:pStyle w:val="Rubrik4"/>
+      </w:pPr>
+      <w:r>
+        <w:t>Scenario: Skapa användare</w:t>
+      </w:r>
+    </w:p>
+    <w:p>
+      <w:r>
+        <w:t>Givet att användaren inte tidigare skapat en användare i Mallgrodan med sin email</w:t>
+      </w:r>
+    </w:p>
+    <w:p>
+      <w:r>
+        <w:t>När användaren fyller i email och lösenord och väljer att skapa användare</w:t>
+      </w:r>
+    </w:p>
+    <w:p>
+      <w:r>
+        <w:t>Så läggs användaren upp som användare på Mallgrodan</w:t>
+      </w:r>
+    </w:p>
+    <w:p>
+      <w:r>
+        <w:t>Och användaren meddelas om detta</w:t>
       </w:r>
     </w:p>
     <w:p>
@@ -1112,24 +1153,82 @@
       </w:r>
     </w:p>
     <w:p>
-      <w:r>
-        <w:t xml:space="preserve">Så får användaren tillgång till </w:t>
-      </w:r>
-      <w:proofErr w:type="spellStart"/>
-      <w:r>
-        <w:t>Firebase</w:t>
-      </w:r>
-      <w:proofErr w:type="spellEnd"/>
-    </w:p>
-    <w:p>
-      <w:pPr>
-        <w:pStyle w:val="Rubrik4"/>
-      </w:pPr>
-      <w:r>
-        <w:t>Scenario:</w:t>
-      </w:r>
-      <w:r>
-        <w:t xml:space="preserve"> Spara mall</w:t>
+      <w:pPr>
+        <w:rPr>
+          <w:rFonts w:ascii="Calibri" w:eastAsia="Times New Roman" w:hAnsi="Calibri" w:cs="Arial"/>
+          <w:color w:val="000000"/>
+          <w:lang w:eastAsia="sv-SE"/>
+        </w:rPr>
+      </w:pPr>
+      <w:r>
+        <w:rPr>
+          <w:rFonts w:ascii="Calibri" w:eastAsia="Times New Roman" w:hAnsi="Calibri" w:cs="Arial"/>
+          <w:color w:val="000000"/>
+          <w:lang w:eastAsia="sv-SE"/>
+        </w:rPr>
+        <w:t>Så får användaren ett meddelande om att han är inloggad</w:t>
+      </w:r>
+    </w:p>
+    <w:p>
+      <w:pPr>
+        <w:pStyle w:val="Rubrik4"/>
+      </w:pPr>
+      <w:r>
+        <w:t>Scenario: Logga ut</w:t>
+      </w:r>
+    </w:p>
+    <w:p>
+      <w:r>
+        <w:t xml:space="preserve">När användaren väljer att logga </w:t>
+      </w:r>
+      <w:r>
+        <w:t>ut</w:t>
+      </w:r>
+    </w:p>
+    <w:p>
+      <w:r>
+        <w:t>Och fyller i användarnamn och lösenord</w:t>
+      </w:r>
+    </w:p>
+    <w:p>
+      <w:pPr>
+        <w:rPr>
+          <w:rFonts w:ascii="Calibri" w:eastAsia="Times New Roman" w:hAnsi="Calibri" w:cs="Arial"/>
+          <w:color w:val="000000"/>
+          <w:lang w:eastAsia="sv-SE"/>
+        </w:rPr>
+      </w:pPr>
+      <w:r>
+        <w:rPr>
+          <w:rFonts w:ascii="Calibri" w:eastAsia="Times New Roman" w:hAnsi="Calibri" w:cs="Arial"/>
+          <w:color w:val="000000"/>
+          <w:lang w:eastAsia="sv-SE"/>
+        </w:rPr>
+        <w:t>Så får användar</w:t>
+      </w:r>
+      <w:r>
+        <w:rPr>
+          <w:rFonts w:ascii="Calibri" w:eastAsia="Times New Roman" w:hAnsi="Calibri" w:cs="Arial"/>
+          <w:color w:val="000000"/>
+          <w:lang w:eastAsia="sv-SE"/>
+        </w:rPr>
+        <w:t xml:space="preserve">en ett meddelande om att han inte är </w:t>
+      </w:r>
+      <w:r>
+        <w:rPr>
+          <w:rFonts w:ascii="Calibri" w:eastAsia="Times New Roman" w:hAnsi="Calibri" w:cs="Arial"/>
+          <w:color w:val="000000"/>
+          <w:lang w:eastAsia="sv-SE"/>
+        </w:rPr>
+        <w:t>inloggad</w:t>
+      </w:r>
+    </w:p>
+    <w:p>
+      <w:pPr>
+        <w:pStyle w:val="Rubrik4"/>
+      </w:pPr>
+      <w:r>
+        <w:t>Scenario: Spara mall</w:t>
       </w:r>
     </w:p>
     <w:p>
@@ -1160,23 +1259,18 @@
       </w:r>
       <w:proofErr w:type="spellEnd"/>
       <w:r>
-        <w:t xml:space="preserve">-inställningarna på användaren i </w:t>
-      </w:r>
-      <w:proofErr w:type="spellStart"/>
-      <w:r>
-        <w:t>Firebase</w:t>
-      </w:r>
-      <w:proofErr w:type="spellEnd"/>
-    </w:p>
-    <w:p>
-      <w:pPr>
-        <w:pStyle w:val="Rubrik4"/>
-      </w:pPr>
-      <w:r>
-        <w:t>Scenario:</w:t>
-      </w:r>
-      <w:r>
-        <w:t xml:space="preserve"> Öppna tidigare sparad mall</w:t>
+        <w:t>-inställningarna på användare</w:t>
+      </w:r>
+      <w:r>
+        <w:t>n</w:t>
+      </w:r>
+    </w:p>
+    <w:p>
+      <w:pPr>
+        <w:pStyle w:val="Rubrik4"/>
+      </w:pPr>
+      <w:r>
+        <w:t>Scenario: Öppna tidigare sparad mall</w:t>
       </w:r>
     </w:p>
     <w:p>

</xml_diff>